<commit_message>
drop down and radio
</commit_message>
<xml_diff>
--- a/Notes/Sample_Res.docx
+++ b/Notes/Sample_Res.docx
@@ -1558,7 +1558,23 @@
           <w:sz w:val="25"/>
           <w:szCs w:val="25"/>
         </w:rPr>
-        <w:t xml:space="preserve"> ADO.Net,</w:t>
+        <w:t xml:space="preserve"> ADO.Net</w:t>
+      </w:r>
+      <w:r>
+        <w:rPr>
+          <w:color w:val="000000"/>
+          <w:sz w:val="25"/>
+          <w:szCs w:val="25"/>
+        </w:rPr>
+        <w:t>, EntityFramework</w:t>
+      </w:r>
+      <w:r>
+        <w:rPr>
+          <w:color w:val="000000"/>
+          <w:sz w:val="25"/>
+          <w:szCs w:val="25"/>
+        </w:rPr>
+        <w:t>,</w:t>
       </w:r>
       <w:r>
         <w:rPr>
@@ -3108,6 +3124,9 @@
     </w:p>
     <w:p>
       <w:r>
+        <w:rPr>
+          <w:noProof/>
+        </w:rPr>
         <w:lastRenderedPageBreak/>
         <w:drawing>
           <wp:inline distT="0" distB="0" distL="0" distR="0" wp14:anchorId="376FBDAD" wp14:editId="54CC6199">

</xml_diff>